<commit_message>
Add basic mock ups
</commit_message>
<xml_diff>
--- a/Mobile App für Foto.docx
+++ b/Mobile App für Foto.docx
@@ -294,44 +294,6 @@
       <w:pPr>
         <w:ind w:left="2124" w:hanging="2124"/>
       </w:pPr>
-      <w:r>
-        <w:rPr>
-          <w:b/>
-        </w:rPr>
-        <w:t>Mock Up</w:t>
-      </w:r>
-      <w:r>
-        <w:rPr>
-          <w:b/>
-        </w:rPr>
-        <w:tab/>
-      </w:r>
-      <w:r>
-        <w:rPr>
-          <w:b/>
-        </w:rPr>
-        <w:tab/>
-        <w:t>-</w:t>
-      </w:r>
-      <w:r>
-        <w:t xml:space="preserve"> </w:t>
-      </w:r>
-      <w:r>
-        <w:tab/>
-      </w:r>
-      <w:proofErr w:type="spellStart"/>
-      <w:r>
-        <w:t>To</w:t>
-      </w:r>
-      <w:proofErr w:type="spellEnd"/>
-      <w:r>
-        <w:t>-Do</w:t>
-      </w:r>
-    </w:p>
-    <w:p>
-      <w:pPr>
-        <w:ind w:left="2124" w:hanging="2124"/>
-      </w:pPr>
     </w:p>
     <w:p>
       <w:pPr>
@@ -471,7 +433,6 @@
         <w:ind w:left="0"/>
       </w:pPr>
       <w:r>
-        <w:lastRenderedPageBreak/>
         <w:tab/>
       </w:r>
       <w:r>
@@ -513,6 +474,7 @@
         <w:rPr>
           <w:b/>
         </w:rPr>
+        <w:lastRenderedPageBreak/>
         <w:t>Optionen</w:t>
       </w:r>
       <w:r>
@@ -622,51 +584,6 @@
         <w:t>Keine</w:t>
       </w:r>
     </w:p>
-    <w:p>
-      <w:pPr>
-        <w:pStyle w:val="Listenabsatz"/>
-        <w:ind w:left="0"/>
-      </w:pPr>
-      <w:r>
-        <w:rPr>
-          <w:b/>
-        </w:rPr>
-        <w:t>Mock Up</w:t>
-      </w:r>
-      <w:r>
-        <w:rPr>
-          <w:b/>
-        </w:rPr>
-        <w:tab/>
-      </w:r>
-      <w:r>
-        <w:rPr>
-          <w:b/>
-        </w:rPr>
-        <w:tab/>
-      </w:r>
-      <w:r>
-        <w:rPr>
-          <w:b/>
-        </w:rPr>
-        <w:tab/>
-        <w:t xml:space="preserve">- </w:t>
-      </w:r>
-      <w:r>
-        <w:rPr>
-          <w:b/>
-        </w:rPr>
-        <w:tab/>
-      </w:r>
-      <w:proofErr w:type="spellStart"/>
-      <w:r>
-        <w:t>To</w:t>
-      </w:r>
-      <w:proofErr w:type="spellEnd"/>
-      <w:r>
-        <w:t>-Do</w:t>
-      </w:r>
-    </w:p>
     <w:p/>
     <w:p/>
     <w:p>
@@ -887,12 +804,57 @@
         <w:t>Kamera</w:t>
       </w:r>
     </w:p>
-    <w:p>
-      <w:r>
-        <w:rPr>
-          <w:b/>
-        </w:rPr>
-        <w:t>Mock Up</w:t>
+    <w:p/>
+    <w:p>
+      <w:pPr>
+        <w:pStyle w:val="IntensivesZitat"/>
+      </w:pPr>
+      <w:r>
+        <w:t>Aufnahme eines Bildes</w:t>
+      </w:r>
+    </w:p>
+    <w:p>
+      <w:r>
+        <w:rPr>
+          <w:b/>
+        </w:rPr>
+        <w:t>Vorbedingung</w:t>
+      </w:r>
+      <w:r>
+        <w:rPr>
+          <w:b/>
+        </w:rPr>
+        <w:tab/>
+      </w:r>
+      <w:r>
+        <w:rPr>
+          <w:b/>
+        </w:rPr>
+        <w:tab/>
+      </w:r>
+      <w:r>
+        <w:rPr>
+          <w:b/>
+        </w:rPr>
+        <w:tab/>
+        <w:t xml:space="preserve">- </w:t>
+      </w:r>
+      <w:r>
+        <w:rPr>
+          <w:b/>
+        </w:rPr>
+        <w:tab/>
+      </w:r>
+      <w:r>
+        <w:t>Der Aufnahme-Button in der Kamera wird gedrückt</w:t>
+      </w:r>
+    </w:p>
+    <w:p>
+      <w:r>
+        <w:rPr>
+          <w:b/>
+        </w:rPr>
+        <w:t>Beschreibung</w:t>
       </w:r>
       <w:r>
         <w:rPr>
@@ -919,30 +881,51 @@
         </w:rPr>
         <w:tab/>
       </w:r>
-      <w:proofErr w:type="spellStart"/>
-      <w:r>
-        <w:t>To</w:t>
-      </w:r>
-      <w:proofErr w:type="spellEnd"/>
-      <w:r>
-        <w:t>-Do</w:t>
-      </w:r>
-    </w:p>
-    <w:p/>
-    <w:p>
-      <w:pPr>
-        <w:pStyle w:val="IntensivesZitat"/>
-      </w:pPr>
-      <w:r>
-        <w:t>Aufnahme eines Bildes</w:t>
-      </w:r>
-    </w:p>
-    <w:p>
-      <w:r>
-        <w:rPr>
-          <w:b/>
-        </w:rPr>
-        <w:t>Vorbedingung</w:t>
+      <w:r>
+        <w:t xml:space="preserve">Das aufgenommene Foto wird im Hintergrund </w:t>
+      </w:r>
+      <w:r>
+        <w:tab/>
+      </w:r>
+      <w:r>
+        <w:tab/>
+      </w:r>
+      <w:r>
+        <w:tab/>
+      </w:r>
+      <w:r>
+        <w:tab/>
+      </w:r>
+      <w:r>
+        <w:tab/>
+      </w:r>
+      <w:r>
+        <w:tab/>
+        <w:t>angezeigt. Es wird grafisch veranschaulicht, dass im</w:t>
+      </w:r>
+      <w:r>
+        <w:tab/>
+      </w:r>
+      <w:r>
+        <w:tab/>
+      </w:r>
+      <w:r>
+        <w:tab/>
+      </w:r>
+      <w:r>
+        <w:tab/>
+      </w:r>
+      <w:r>
+        <w:tab/>
+        <w:t>Moment die Texterkennung läuft (Ladekreis).</w:t>
+      </w:r>
+    </w:p>
+    <w:p>
+      <w:r>
+        <w:rPr>
+          <w:b/>
+        </w:rPr>
+        <w:t>Optionen</w:t>
       </w:r>
       <w:r>
         <w:rPr>
@@ -970,21 +953,18 @@
         <w:tab/>
       </w:r>
       <w:r>
-        <w:t>Der Aufnahme-Button in der Kamera wird gedrückt</w:t>
-      </w:r>
-    </w:p>
-    <w:p>
-      <w:r>
-        <w:rPr>
-          <w:b/>
-        </w:rPr>
-        <w:t>Beschreibung</w:t>
-      </w:r>
-      <w:r>
-        <w:rPr>
-          <w:b/>
-        </w:rPr>
-        <w:tab/>
+        <w:t xml:space="preserve">Keine </w:t>
+      </w:r>
+    </w:p>
+    <w:p>
+      <w:pPr>
+        <w:ind w:left="2124" w:hanging="2124"/>
+      </w:pPr>
+      <w:r>
+        <w:rPr>
+          <w:b/>
+        </w:rPr>
+        <w:t>Nachbedingung</w:t>
       </w:r>
       <w:r>
         <w:rPr>
@@ -1000,84 +980,18 @@
         <w:t>-</w:t>
       </w:r>
       <w:r>
-        <w:rPr>
-          <w:b/>
-        </w:rPr>
-        <w:tab/>
-      </w:r>
-      <w:r>
-        <w:t xml:space="preserve">Das aufgenommene Foto wird im Hintergrund </w:t>
-      </w:r>
-      <w:r>
-        <w:tab/>
-      </w:r>
-      <w:r>
-        <w:tab/>
-      </w:r>
-      <w:r>
-        <w:tab/>
-      </w:r>
-      <w:r>
-        <w:tab/>
-      </w:r>
-      <w:r>
-        <w:tab/>
-      </w:r>
-      <w:r>
-        <w:tab/>
-        <w:t>angezeigt. Es wird grafisch veranschaulicht, dass im</w:t>
-      </w:r>
-      <w:r>
-        <w:tab/>
-      </w:r>
-      <w:r>
-        <w:tab/>
-      </w:r>
-      <w:r>
-        <w:tab/>
-      </w:r>
-      <w:r>
-        <w:tab/>
-      </w:r>
-      <w:r>
-        <w:tab/>
-        <w:t>Moment die Texterkennung läuft (Ladekreis).</w:t>
-      </w:r>
-    </w:p>
-    <w:p>
-      <w:r>
-        <w:rPr>
-          <w:b/>
-        </w:rPr>
-        <w:t>Optionen</w:t>
-      </w:r>
-      <w:r>
-        <w:rPr>
-          <w:b/>
-        </w:rPr>
-        <w:tab/>
-      </w:r>
-      <w:r>
-        <w:rPr>
-          <w:b/>
-        </w:rPr>
-        <w:tab/>
-      </w:r>
-      <w:r>
-        <w:rPr>
-          <w:b/>
-        </w:rPr>
-        <w:tab/>
-        <w:t xml:space="preserve">- </w:t>
-      </w:r>
-      <w:r>
-        <w:rPr>
-          <w:b/>
-        </w:rPr>
-        <w:tab/>
-      </w:r>
-      <w:r>
-        <w:t xml:space="preserve">Keine </w:t>
+        <w:tab/>
+        <w:t>1. Erfolg: Anzeige der Daten, Weitere Optionen</w:t>
+      </w:r>
+      <w:r>
+        <w:tab/>
+      </w:r>
+      <w:r>
+        <w:tab/>
+      </w:r>
+      <w:r>
+        <w:tab/>
+        <w:t>(Kopieren, Speichern, Favoriten, Historie, Senden/Email)</w:t>
       </w:r>
     </w:p>
     <w:p>
@@ -1088,7 +1002,30 @@
         <w:rPr>
           <w:b/>
         </w:rPr>
-        <w:t>Nachbedingung</w:t>
+        <w:tab/>
+      </w:r>
+      <w:r>
+        <w:rPr>
+          <w:b/>
+        </w:rPr>
+        <w:tab/>
+      </w:r>
+      <w:r>
+        <w:rPr>
+          <w:b/>
+        </w:rPr>
+        <w:tab/>
+      </w:r>
+      <w:r>
+        <w:t>2. Fehler: Erneut versuchen</w:t>
+      </w:r>
+    </w:p>
+    <w:p>
+      <w:r>
+        <w:rPr>
+          <w:b/>
+        </w:rPr>
+        <w:t>Berechtigungen</w:t>
       </w:r>
       <w:r>
         <w:rPr>
@@ -1104,78 +1041,6 @@
         <w:t>-</w:t>
       </w:r>
       <w:r>
-        <w:tab/>
-        <w:t xml:space="preserve">1. Erfolg: </w:t>
-      </w:r>
-      <w:r>
-        <w:t>Anzeige der Daten, Weitere Optionen</w:t>
-      </w:r>
-      <w:r>
-        <w:tab/>
-      </w:r>
-      <w:r>
-        <w:tab/>
-      </w:r>
-      <w:r>
-        <w:tab/>
-      </w:r>
-      <w:r>
-        <w:t>(Kopieren, Speichern, Favoriten, Historie, Senden/Email</w:t>
-      </w:r>
-      <w:r>
-        <w:t>)</w:t>
-      </w:r>
-    </w:p>
-    <w:p>
-      <w:pPr>
-        <w:ind w:left="2124" w:hanging="2124"/>
-      </w:pPr>
-      <w:r>
-        <w:rPr>
-          <w:b/>
-        </w:rPr>
-        <w:tab/>
-      </w:r>
-      <w:r>
-        <w:rPr>
-          <w:b/>
-        </w:rPr>
-        <w:tab/>
-      </w:r>
-      <w:r>
-        <w:rPr>
-          <w:b/>
-        </w:rPr>
-        <w:tab/>
-      </w:r>
-      <w:r>
-        <w:t xml:space="preserve">2. Fehler: </w:t>
-      </w:r>
-      <w:r>
-        <w:t>Erneut versuchen</w:t>
-      </w:r>
-    </w:p>
-    <w:p>
-      <w:r>
-        <w:rPr>
-          <w:b/>
-        </w:rPr>
-        <w:t>Berechtigungen</w:t>
-      </w:r>
-      <w:r>
-        <w:rPr>
-          <w:b/>
-        </w:rPr>
-        <w:tab/>
-      </w:r>
-      <w:r>
-        <w:rPr>
-          <w:b/>
-        </w:rPr>
-        <w:tab/>
-        <w:t>-</w:t>
-      </w:r>
-      <w:r>
         <w:rPr>
           <w:b/>
         </w:rPr>
@@ -1183,47 +1048,6 @@
       </w:r>
       <w:r>
         <w:t>Kamera</w:t>
-      </w:r>
-    </w:p>
-    <w:p>
-      <w:r>
-        <w:rPr>
-          <w:b/>
-        </w:rPr>
-        <w:t>Mock Up</w:t>
-      </w:r>
-      <w:r>
-        <w:rPr>
-          <w:b/>
-        </w:rPr>
-        <w:tab/>
-      </w:r>
-      <w:r>
-        <w:rPr>
-          <w:b/>
-        </w:rPr>
-        <w:tab/>
-      </w:r>
-      <w:r>
-        <w:rPr>
-          <w:b/>
-        </w:rPr>
-        <w:tab/>
-        <w:t>-</w:t>
-      </w:r>
-      <w:r>
-        <w:rPr>
-          <w:b/>
-        </w:rPr>
-        <w:tab/>
-      </w:r>
-      <w:proofErr w:type="spellStart"/>
-      <w:r>
-        <w:t>To</w:t>
-      </w:r>
-      <w:proofErr w:type="spellEnd"/>
-      <w:r>
-        <w:t>-Do</w:t>
       </w:r>
     </w:p>
     <w:p/>
@@ -1233,16 +1057,162 @@
         <w:pStyle w:val="IntensivesZitat"/>
       </w:pPr>
       <w:r>
+        <w:t>Archivliste</w:t>
+      </w:r>
+    </w:p>
+    <w:p>
+      <w:r>
+        <w:rPr>
+          <w:b/>
+        </w:rPr>
+        <w:t>Vorbedingung</w:t>
+      </w:r>
+      <w:r>
+        <w:rPr>
+          <w:b/>
+        </w:rPr>
+        <w:tab/>
+      </w:r>
+      <w:r>
+        <w:rPr>
+          <w:b/>
+        </w:rPr>
+        <w:tab/>
+      </w:r>
+      <w:r>
+        <w:rPr>
+          <w:b/>
+        </w:rPr>
+        <w:tab/>
+        <w:t xml:space="preserve">- </w:t>
+      </w:r>
+      <w:r>
+        <w:rPr>
+          <w:b/>
+        </w:rPr>
+        <w:tab/>
+      </w:r>
+      <w:r>
+        <w:t>Das Archiv wird über das Menü geöffnet</w:t>
+      </w:r>
+    </w:p>
+    <w:p>
+      <w:r>
+        <w:rPr>
+          <w:b/>
+        </w:rPr>
+        <w:t>Beschreibung</w:t>
+      </w:r>
+      <w:r>
+        <w:rPr>
+          <w:b/>
+        </w:rPr>
+        <w:tab/>
+      </w:r>
+      <w:r>
+        <w:rPr>
+          <w:b/>
+        </w:rPr>
+        <w:tab/>
+      </w:r>
+      <w:r>
+        <w:rPr>
+          <w:b/>
+        </w:rPr>
+        <w:tab/>
+        <w:t>-</w:t>
+      </w:r>
+      <w:r>
+        <w:rPr>
+          <w:b/>
+        </w:rPr>
+        <w:tab/>
+      </w:r>
+      <w:r>
+        <w:t>Hier können die letzten Aufnahmen angeschaut werden.</w:t>
+      </w:r>
+      <w:r>
+        <w:tab/>
+      </w:r>
+      <w:r>
+        <w:tab/>
+      </w:r>
+      <w:r>
+        <w:tab/>
+      </w:r>
+      <w:r>
+        <w:tab/>
+      </w:r>
+      <w:r>
+        <w:tab/>
+        <w:t>Es wird eine Liste mit Kurzbeschreibungen angezeigt.</w:t>
+      </w:r>
+      <w:r>
         <w:lastRenderedPageBreak/>
-        <w:t>Archivliste</w:t>
-      </w:r>
-    </w:p>
-    <w:p>
-      <w:r>
-        <w:rPr>
-          <w:b/>
-        </w:rPr>
-        <w:t>Vorbedingung</w:t>
+        <w:tab/>
+      </w:r>
+      <w:r>
+        <w:tab/>
+      </w:r>
+      <w:r>
+        <w:tab/>
+      </w:r>
+      <w:r>
+        <w:tab/>
+      </w:r>
+      <w:r>
+        <w:tab/>
+        <w:t>Jeder Listenpunkt kann geöffnet werden und zeigt dann</w:t>
+      </w:r>
+      <w:r>
+        <w:tab/>
+      </w:r>
+      <w:r>
+        <w:tab/>
+      </w:r>
+      <w:r>
+        <w:tab/>
+      </w:r>
+      <w:r>
+        <w:tab/>
+      </w:r>
+      <w:r>
+        <w:tab/>
+        <w:t>eine Detailbeschreibung.</w:t>
+      </w:r>
+    </w:p>
+    <w:p>
+      <w:r>
+        <w:tab/>
+      </w:r>
+      <w:r>
+        <w:tab/>
+      </w:r>
+      <w:r>
+        <w:tab/>
+      </w:r>
+      <w:r>
+        <w:tab/>
+      </w:r>
+      <w:r>
+        <w:tab/>
+        <w:t xml:space="preserve">Kurzbeschreibung </w:t>
+      </w:r>
+      <w:proofErr w:type="spellStart"/>
+      <w:r>
+        <w:t>Bsp</w:t>
+      </w:r>
+      <w:proofErr w:type="spellEnd"/>
+      <w:r>
+        <w:t>: Datum, gelesene Daten?</w:t>
+      </w:r>
+    </w:p>
+    <w:p>
+      <w:r>
+        <w:rPr>
+          <w:b/>
+        </w:rPr>
+        <w:t>Optionen</w:t>
       </w:r>
       <w:r>
         <w:rPr>
@@ -1270,21 +1240,15 @@
         <w:tab/>
       </w:r>
       <w:r>
-        <w:t>Das Archiv wird über das Menü geöffnet</w:t>
-      </w:r>
-    </w:p>
-    <w:p>
-      <w:r>
-        <w:rPr>
-          <w:b/>
-        </w:rPr>
-        <w:t>Beschreibung</w:t>
-      </w:r>
-      <w:r>
-        <w:rPr>
-          <w:b/>
-        </w:rPr>
-        <w:tab/>
+        <w:t xml:space="preserve">Listeneintrag öffnen </w:t>
+      </w:r>
+    </w:p>
+    <w:p>
+      <w:r>
+        <w:rPr>
+          <w:b/>
+        </w:rPr>
+        <w:t>Berechtigungen</w:t>
       </w:r>
       <w:r>
         <w:rPr>
@@ -1306,191 +1270,7 @@
         <w:tab/>
       </w:r>
       <w:r>
-        <w:t>Hier können die letzten Aufnahmen angeschaut werden.</w:t>
-      </w:r>
-      <w:r>
-        <w:tab/>
-      </w:r>
-      <w:r>
-        <w:tab/>
-      </w:r>
-      <w:r>
-        <w:tab/>
-      </w:r>
-      <w:r>
-        <w:tab/>
-      </w:r>
-      <w:r>
-        <w:tab/>
-        <w:t>Es wird eine Liste mit Kurzbeschreibungen angezeigt.</w:t>
-      </w:r>
-      <w:r>
-        <w:tab/>
-      </w:r>
-      <w:r>
-        <w:tab/>
-      </w:r>
-      <w:r>
-        <w:tab/>
-      </w:r>
-      <w:r>
-        <w:tab/>
-      </w:r>
-      <w:r>
-        <w:tab/>
-        <w:t>Jeder Listenpunkt kann geöffnet werden und zeigt dann</w:t>
-      </w:r>
-      <w:r>
-        <w:tab/>
-      </w:r>
-      <w:r>
-        <w:tab/>
-      </w:r>
-      <w:r>
-        <w:tab/>
-      </w:r>
-      <w:r>
-        <w:tab/>
-      </w:r>
-      <w:r>
-        <w:tab/>
-        <w:t>eine Detailbeschreibung.</w:t>
-      </w:r>
-    </w:p>
-    <w:p>
-      <w:r>
-        <w:tab/>
-      </w:r>
-      <w:r>
-        <w:tab/>
-      </w:r>
-      <w:r>
-        <w:tab/>
-      </w:r>
-      <w:r>
-        <w:tab/>
-      </w:r>
-      <w:r>
-        <w:tab/>
-        <w:t xml:space="preserve">Kurzbeschreibung </w:t>
-      </w:r>
-      <w:proofErr w:type="spellStart"/>
-      <w:r>
-        <w:t>Bsp</w:t>
-      </w:r>
-      <w:proofErr w:type="spellEnd"/>
-      <w:r>
-        <w:t>: Datum, gelesene Daten?</w:t>
-      </w:r>
-    </w:p>
-    <w:p>
-      <w:r>
-        <w:rPr>
-          <w:b/>
-        </w:rPr>
-        <w:t>Optionen</w:t>
-      </w:r>
-      <w:r>
-        <w:rPr>
-          <w:b/>
-        </w:rPr>
-        <w:tab/>
-      </w:r>
-      <w:r>
-        <w:rPr>
-          <w:b/>
-        </w:rPr>
-        <w:tab/>
-      </w:r>
-      <w:r>
-        <w:rPr>
-          <w:b/>
-        </w:rPr>
-        <w:tab/>
-        <w:t xml:space="preserve">- </w:t>
-      </w:r>
-      <w:r>
-        <w:rPr>
-          <w:b/>
-        </w:rPr>
-        <w:tab/>
-      </w:r>
-      <w:r>
-        <w:t>Listeneintrag öffnen</w:t>
-      </w:r>
-      <w:r>
-        <w:t xml:space="preserve"> </w:t>
-      </w:r>
-    </w:p>
-    <w:p>
-      <w:r>
-        <w:rPr>
-          <w:b/>
-        </w:rPr>
-        <w:t>Berechtigungen</w:t>
-      </w:r>
-      <w:r>
-        <w:rPr>
-          <w:b/>
-        </w:rPr>
-        <w:tab/>
-      </w:r>
-      <w:r>
-        <w:rPr>
-          <w:b/>
-        </w:rPr>
-        <w:tab/>
-        <w:t>-</w:t>
-      </w:r>
-      <w:r>
-        <w:rPr>
-          <w:b/>
-        </w:rPr>
-        <w:tab/>
-      </w:r>
-      <w:r>
         <w:t>Datenspeicher</w:t>
-      </w:r>
-    </w:p>
-    <w:p>
-      <w:r>
-        <w:rPr>
-          <w:b/>
-        </w:rPr>
-        <w:t>Mock Up</w:t>
-      </w:r>
-      <w:r>
-        <w:rPr>
-          <w:b/>
-        </w:rPr>
-        <w:tab/>
-      </w:r>
-      <w:r>
-        <w:rPr>
-          <w:b/>
-        </w:rPr>
-        <w:tab/>
-      </w:r>
-      <w:r>
-        <w:rPr>
-          <w:b/>
-        </w:rPr>
-        <w:tab/>
-        <w:t>-</w:t>
-      </w:r>
-      <w:r>
-        <w:rPr>
-          <w:b/>
-        </w:rPr>
-        <w:tab/>
-      </w:r>
-      <w:proofErr w:type="spellStart"/>
-      <w:r>
-        <w:t>To</w:t>
-      </w:r>
-      <w:proofErr w:type="spellEnd"/>
-      <w:r>
-        <w:t>-Do</w:t>
       </w:r>
     </w:p>
     <w:p/>
@@ -1575,17 +1355,8 @@
     <w:p/>
     <w:p/>
     <w:p/>
-    <w:p/>
-    <w:p/>
-    <w:p/>
-    <w:p/>
-    <w:p/>
-    <w:p/>
-    <w:p/>
-    <w:p/>
-    <w:p>
-      <w:r>
-        <w:lastRenderedPageBreak/>
+    <w:p>
+      <w:r>
         <w:t>Designfragen, die noch zu klären sind:</w:t>
       </w:r>
     </w:p>
@@ -1650,8 +1421,6 @@
       <w:r>
         <w:t>-Do bis 07.11:</w:t>
       </w:r>
-      <w:bookmarkStart w:id="0" w:name="_GoBack"/>
-      <w:bookmarkEnd w:id="0"/>
     </w:p>
     <w:p/>
     <w:p>
@@ -1684,13 +1453,104 @@
       </w:r>
     </w:p>
     <w:p/>
-    <w:p/>
-    <w:p/>
-    <w:p/>
-    <w:p/>
-    <w:p/>
+    <w:p>
+      <w:bookmarkStart w:id="0" w:name="_GoBack"/>
+      <w:bookmarkEnd w:id="0"/>
+    </w:p>
+    <w:p>
+      <w:r>
+        <w:rPr>
+          <w:noProof/>
+        </w:rPr>
+        <w:drawing>
+          <wp:inline distT="0" distB="0" distL="0" distR="0">
+            <wp:extent cx="2907073" cy="4231758"/>
+            <wp:effectExtent l="0" t="0" r="7620" b="0"/>
+            <wp:docPr id="2" name="Grafik 2" descr="C:\Users\andym\Pictures\Screenpresso\2017-12-04_11h54_55.png"/>
+            <wp:cNvGraphicFramePr>
+              <a:graphicFrameLocks xmlns:a="http://schemas.openxmlformats.org/drawingml/2006/main" noChangeAspect="1"/>
+            </wp:cNvGraphicFramePr>
+            <a:graphic xmlns:a="http://schemas.openxmlformats.org/drawingml/2006/main">
+              <a:graphicData uri="http://schemas.openxmlformats.org/drawingml/2006/picture">
+                <pic:pic xmlns:pic="http://schemas.openxmlformats.org/drawingml/2006/picture">
+                  <pic:nvPicPr>
+                    <pic:cNvPr id="0" name="Picture 3" descr="C:\Users\andym\Pictures\Screenpresso\2017-12-04_11h54_55.png"/>
+                    <pic:cNvPicPr>
+                      <a:picLocks noChangeAspect="1" noChangeArrowheads="1"/>
+                    </pic:cNvPicPr>
+                  </pic:nvPicPr>
+                  <pic:blipFill>
+                    <a:blip r:embed="rId7">
+                      <a:extLst>
+                        <a:ext uri="{28A0092B-C50C-407E-A947-70E740481C1C}">
+                          <a14:useLocalDpi xmlns:a14="http://schemas.microsoft.com/office/drawing/2010/main" val="0"/>
+                        </a:ext>
+                      </a:extLst>
+                    </a:blip>
+                    <a:srcRect/>
+                    <a:stretch>
+                      <a:fillRect/>
+                    </a:stretch>
+                  </pic:blipFill>
+                  <pic:spPr bwMode="auto">
+                    <a:xfrm>
+                      <a:off x="0" y="0"/>
+                      <a:ext cx="2936122" cy="4274044"/>
+                    </a:xfrm>
+                    <a:prstGeom prst="rect">
+                      <a:avLst/>
+                    </a:prstGeom>
+                    <a:noFill/>
+                    <a:ln>
+                      <a:noFill/>
+                    </a:ln>
+                  </pic:spPr>
+                </pic:pic>
+              </a:graphicData>
+            </a:graphic>
+          </wp:inline>
+        </w:drawing>
+      </w:r>
+      <w:r>
+        <w:drawing>
+          <wp:inline distT="0" distB="0" distL="0" distR="0" wp14:anchorId="2C09D1B6" wp14:editId="0DE71883">
+            <wp:extent cx="2881424" cy="4197297"/>
+            <wp:effectExtent l="0" t="0" r="0" b="0"/>
+            <wp:docPr id="1" name="Grafik 1"/>
+            <wp:cNvGraphicFramePr>
+              <a:graphicFrameLocks xmlns:a="http://schemas.openxmlformats.org/drawingml/2006/main" noChangeAspect="1"/>
+            </wp:cNvGraphicFramePr>
+            <a:graphic xmlns:a="http://schemas.openxmlformats.org/drawingml/2006/main">
+              <a:graphicData uri="http://schemas.openxmlformats.org/drawingml/2006/picture">
+                <pic:pic xmlns:pic="http://schemas.openxmlformats.org/drawingml/2006/picture">
+                  <pic:nvPicPr>
+                    <pic:cNvPr id="1" name=""/>
+                    <pic:cNvPicPr/>
+                  </pic:nvPicPr>
+                  <pic:blipFill>
+                    <a:blip r:embed="rId8"/>
+                    <a:stretch>
+                      <a:fillRect/>
+                    </a:stretch>
+                  </pic:blipFill>
+                  <pic:spPr>
+                    <a:xfrm>
+                      <a:off x="0" y="0"/>
+                      <a:ext cx="2881424" cy="4197297"/>
+                    </a:xfrm>
+                    <a:prstGeom prst="rect">
+                      <a:avLst/>
+                    </a:prstGeom>
+                  </pic:spPr>
+                </pic:pic>
+              </a:graphicData>
+            </a:graphic>
+          </wp:inline>
+        </w:drawing>
+      </w:r>
+    </w:p>
     <w:sectPr>
-      <w:headerReference w:type="default" r:id="rId7"/>
+      <w:headerReference w:type="default" r:id="rId9"/>
       <w:pgSz w:w="11906" w:h="16838"/>
       <w:pgMar w:top="1417" w:right="1417" w:bottom="1134" w:left="1417" w:header="708" w:footer="708" w:gutter="0"/>
       <w:cols w:space="708"/>
@@ -3109,6 +2969,7 @@
     <w:lsdException w:name="HTML Sample" w:semiHidden="1" w:unhideWhenUsed="1"/>
     <w:lsdException w:name="HTML Typewriter" w:semiHidden="1" w:unhideWhenUsed="1"/>
     <w:lsdException w:name="HTML Variable" w:semiHidden="1" w:unhideWhenUsed="1"/>
+    <w:lsdException w:name="Normal Table" w:semiHidden="1" w:unhideWhenUsed="1"/>
     <w:lsdException w:name="annotation subject" w:semiHidden="1" w:unhideWhenUsed="1"/>
     <w:lsdException w:name="No List" w:semiHidden="1" w:unhideWhenUsed="1"/>
     <w:lsdException w:name="Outline List 1" w:semiHidden="1" w:unhideWhenUsed="1"/>
@@ -3155,8 +3016,10 @@
     <w:lsdException w:name="Table Subtle 2" w:semiHidden="1" w:unhideWhenUsed="1"/>
     <w:lsdException w:name="Table Web 1" w:semiHidden="1" w:unhideWhenUsed="1"/>
     <w:lsdException w:name="Table Web 2" w:semiHidden="1" w:unhideWhenUsed="1"/>
+    <w:lsdException w:name="Table Web 3" w:semiHidden="1" w:unhideWhenUsed="1"/>
     <w:lsdException w:name="Balloon Text" w:semiHidden="1" w:unhideWhenUsed="1"/>
     <w:lsdException w:name="Table Grid" w:uiPriority="39"/>
+    <w:lsdException w:name="Table Theme" w:semiHidden="1" w:unhideWhenUsed="1"/>
     <w:lsdException w:name="Placeholder Text" w:semiHidden="1"/>
     <w:lsdException w:name="No Spacing" w:uiPriority="1" w:qFormat="1"/>
     <w:lsdException w:name="Light Shading" w:uiPriority="60"/>

</xml_diff>